<commit_message>
Small corrections in paperwork
</commit_message>
<xml_diff>
--- a/lab2/doc/216_Попов_Лаб2.docx
+++ b/lab2/doc/216_Попов_Лаб2.docx
@@ -3942,7 +3942,6 @@
             <w:insideH w:val="none" w:color="auto" w:sz="0" w:space="0"/>
             <w:insideV w:val="none" w:color="auto" w:sz="0" w:space="0"/>
           </w:tblBorders>
-          <w:shd w:val="clear" w:color="auto" w:fill="auto"/>
           <w:tblCellMar>
             <w:top w:w="0" w:type="dxa"/>
             <w:left w:w="108" w:type="dxa"/>
@@ -5822,6 +5821,7 @@
             <w:insideH w:val="none" w:color="auto" w:sz="0" w:space="0"/>
             <w:insideV w:val="none" w:color="auto" w:sz="0" w:space="0"/>
           </w:tblBorders>
+          <w:shd w:val="clear" w:color="auto" w:fill="auto"/>
           <w:tblCellMar>
             <w:top w:w="0" w:type="dxa"/>
             <w:left w:w="108" w:type="dxa"/>
@@ -6237,8 +6237,8 @@
       <w:r>
         <w:drawing>
           <wp:inline distT="0" distB="0" distL="114300" distR="114300">
-            <wp:extent cx="4171950" cy="2294890"/>
-            <wp:effectExtent l="4445" t="4445" r="14605" b="17145"/>
+            <wp:extent cx="3986530" cy="2126615"/>
+            <wp:effectExtent l="4445" t="4445" r="17145" b="17780"/>
             <wp:docPr id="1" name="Диаграмма 2"/>
             <wp:cNvGraphicFramePr/>
             <a:graphic xmlns:a="http://schemas.openxmlformats.org/drawingml/2006/main">
@@ -7938,7 +7938,6 @@
             <w:insideH w:val="single" w:color="auto" w:sz="4" w:space="0"/>
             <w:insideV w:val="single" w:color="auto" w:sz="4" w:space="0"/>
           </w:tblBorders>
-          <w:shd w:val="clear" w:color="auto" w:fill="auto"/>
           <w:tblCellMar>
             <w:top w:w="0" w:type="dxa"/>
             <w:left w:w="108" w:type="dxa"/>
@@ -8169,7 +8168,6 @@
             <w:insideH w:val="single" w:color="auto" w:sz="4" w:space="0"/>
             <w:insideV w:val="single" w:color="auto" w:sz="4" w:space="0"/>
           </w:tblBorders>
-          <w:shd w:val="clear" w:color="auto" w:fill="auto"/>
           <w:tblCellMar>
             <w:top w:w="0" w:type="dxa"/>
             <w:left w:w="108" w:type="dxa"/>
@@ -8400,7 +8398,6 @@
             <w:insideH w:val="single" w:color="auto" w:sz="4" w:space="0"/>
             <w:insideV w:val="single" w:color="auto" w:sz="4" w:space="0"/>
           </w:tblBorders>
-          <w:shd w:val="clear" w:color="auto" w:fill="auto"/>
           <w:tblCellMar>
             <w:top w:w="0" w:type="dxa"/>
             <w:left w:w="108" w:type="dxa"/>
@@ -8631,7 +8628,6 @@
             <w:insideH w:val="single" w:color="auto" w:sz="4" w:space="0"/>
             <w:insideV w:val="single" w:color="auto" w:sz="4" w:space="0"/>
           </w:tblBorders>
-          <w:shd w:val="clear" w:color="auto" w:fill="auto"/>
           <w:tblCellMar>
             <w:top w:w="0" w:type="dxa"/>
             <w:left w:w="108" w:type="dxa"/>
@@ -8862,7 +8858,6 @@
             <w:insideH w:val="single" w:color="auto" w:sz="4" w:space="0"/>
             <w:insideV w:val="single" w:color="auto" w:sz="4" w:space="0"/>
           </w:tblBorders>
-          <w:shd w:val="clear" w:color="auto" w:fill="auto"/>
           <w:tblCellMar>
             <w:top w:w="0" w:type="dxa"/>
             <w:left w:w="108" w:type="dxa"/>
@@ -9093,7 +9088,6 @@
             <w:insideH w:val="single" w:color="auto" w:sz="4" w:space="0"/>
             <w:insideV w:val="single" w:color="auto" w:sz="4" w:space="0"/>
           </w:tblBorders>
-          <w:shd w:val="clear" w:color="auto" w:fill="auto"/>
           <w:tblCellMar>
             <w:top w:w="0" w:type="dxa"/>
             <w:left w:w="108" w:type="dxa"/>
@@ -9325,7 +9319,6 @@
             <w:insideH w:val="single" w:color="auto" w:sz="4" w:space="0"/>
             <w:insideV w:val="single" w:color="auto" w:sz="4" w:space="0"/>
           </w:tblBorders>
-          <w:shd w:val="clear" w:color="auto" w:fill="auto"/>
           <w:tblCellMar>
             <w:top w:w="0" w:type="dxa"/>
             <w:left w:w="108" w:type="dxa"/>
@@ -9556,7 +9549,6 @@
             <w:insideH w:val="single" w:color="auto" w:sz="4" w:space="0"/>
             <w:insideV w:val="single" w:color="auto" w:sz="4" w:space="0"/>
           </w:tblBorders>
-          <w:shd w:val="clear" w:color="auto" w:fill="auto"/>
           <w:tblCellMar>
             <w:top w:w="0" w:type="dxa"/>
             <w:left w:w="108" w:type="dxa"/>
@@ -9787,7 +9779,6 @@
             <w:insideH w:val="single" w:color="auto" w:sz="4" w:space="0"/>
             <w:insideV w:val="single" w:color="auto" w:sz="4" w:space="0"/>
           </w:tblBorders>
-          <w:shd w:val="clear" w:color="auto" w:fill="auto"/>
           <w:tblCellMar>
             <w:top w:w="0" w:type="dxa"/>
             <w:left w:w="108" w:type="dxa"/>
@@ -10018,7 +10009,6 @@
             <w:insideH w:val="single" w:color="auto" w:sz="4" w:space="0"/>
             <w:insideV w:val="single" w:color="auto" w:sz="4" w:space="0"/>
           </w:tblBorders>
-          <w:shd w:val="clear" w:color="auto" w:fill="auto"/>
           <w:tblCellMar>
             <w:top w:w="0" w:type="dxa"/>
             <w:left w:w="108" w:type="dxa"/>
@@ -10249,7 +10239,6 @@
             <w:insideH w:val="single" w:color="auto" w:sz="4" w:space="0"/>
             <w:insideV w:val="single" w:color="auto" w:sz="4" w:space="0"/>
           </w:tblBorders>
-          <w:shd w:val="clear" w:color="auto" w:fill="auto"/>
           <w:tblCellMar>
             <w:top w:w="0" w:type="dxa"/>
             <w:left w:w="108" w:type="dxa"/>
@@ -10480,7 +10469,6 @@
             <w:insideH w:val="single" w:color="auto" w:sz="4" w:space="0"/>
             <w:insideV w:val="single" w:color="auto" w:sz="4" w:space="0"/>
           </w:tblBorders>
-          <w:shd w:val="clear" w:color="auto" w:fill="auto"/>
           <w:tblCellMar>
             <w:top w:w="0" w:type="dxa"/>
             <w:left w:w="108" w:type="dxa"/>
@@ -10711,7 +10699,6 @@
             <w:insideH w:val="single" w:color="auto" w:sz="4" w:space="0"/>
             <w:insideV w:val="single" w:color="auto" w:sz="4" w:space="0"/>
           </w:tblBorders>
-          <w:shd w:val="clear" w:color="auto" w:fill="auto"/>
           <w:tblCellMar>
             <w:top w:w="0" w:type="dxa"/>
             <w:left w:w="108" w:type="dxa"/>
@@ -10942,7 +10929,6 @@
             <w:insideH w:val="single" w:color="auto" w:sz="4" w:space="0"/>
             <w:insideV w:val="single" w:color="auto" w:sz="4" w:space="0"/>
           </w:tblBorders>
-          <w:shd w:val="clear" w:color="auto" w:fill="auto"/>
           <w:tblCellMar>
             <w:top w:w="0" w:type="dxa"/>
             <w:left w:w="108" w:type="dxa"/>
@@ -11173,7 +11159,6 @@
             <w:insideH w:val="single" w:color="auto" w:sz="4" w:space="0"/>
             <w:insideV w:val="single" w:color="auto" w:sz="4" w:space="0"/>
           </w:tblBorders>
-          <w:shd w:val="clear" w:color="auto" w:fill="auto"/>
           <w:tblCellMar>
             <w:top w:w="0" w:type="dxa"/>
             <w:left w:w="108" w:type="dxa"/>
@@ -11404,7 +11389,6 @@
             <w:insideH w:val="single" w:color="auto" w:sz="4" w:space="0"/>
             <w:insideV w:val="single" w:color="auto" w:sz="4" w:space="0"/>
           </w:tblBorders>
-          <w:shd w:val="clear" w:color="auto" w:fill="auto"/>
           <w:tblCellMar>
             <w:top w:w="0" w:type="dxa"/>
             <w:left w:w="108" w:type="dxa"/>
@@ -11670,8 +11654,8 @@
       <w:r>
         <w:drawing>
           <wp:inline distT="0" distB="0" distL="114300" distR="114300">
-            <wp:extent cx="3883660" cy="2416175"/>
-            <wp:effectExtent l="4445" t="4445" r="13335" b="17780"/>
+            <wp:extent cx="3561080" cy="2207895"/>
+            <wp:effectExtent l="4445" t="4445" r="15875" b="12700"/>
             <wp:docPr id="3" name="Диаграмма 2"/>
             <wp:cNvGraphicFramePr/>
             <a:graphic xmlns:a="http://schemas.openxmlformats.org/drawingml/2006/main">
@@ -11773,8 +11757,8 @@
       <w:r>
         <w:drawing>
           <wp:inline distT="0" distB="0" distL="114300" distR="114300">
-            <wp:extent cx="3883660" cy="2345690"/>
-            <wp:effectExtent l="5080" t="4445" r="12700" b="12065"/>
+            <wp:extent cx="3744595" cy="2184400"/>
+            <wp:effectExtent l="4445" t="4445" r="15240" b="5715"/>
             <wp:docPr id="4" name="Диаграмма 3"/>
             <wp:cNvGraphicFramePr/>
             <a:graphic xmlns:a="http://schemas.openxmlformats.org/drawingml/2006/main">
@@ -11879,8 +11863,8 @@
       <w:r>
         <w:drawing>
           <wp:inline distT="0" distB="0" distL="114300" distR="114300">
-            <wp:extent cx="3837940" cy="2423795"/>
-            <wp:effectExtent l="5080" t="5080" r="5080" b="9525"/>
+            <wp:extent cx="3700145" cy="2332355"/>
+            <wp:effectExtent l="4445" t="4445" r="13970" b="10160"/>
             <wp:docPr id="9" name="Диаграмма 4"/>
             <wp:cNvGraphicFramePr/>
             <a:graphic xmlns:a="http://schemas.openxmlformats.org/drawingml/2006/main">
@@ -11994,24 +11978,6 @@
           <w:kern w:val="0"/>
           <w:sz w:val="24"/>
           <w:szCs w:val="24"/>
-          <w:lang w:val="en-US" w:eastAsia="en-US" w:bidi="ar-SA"/>
-          <w14:textFill>
-            <w14:solidFill>
-              <w14:schemeClr w14:val="tx1"/>
-            </w14:solidFill>
-          </w14:textFill>
-        </w:rPr>
-      </w:pPr>
-      <w:r>
-        <w:rPr>
-          <w:rFonts w:hint="default" w:hAnsi="Cambria Math" w:cstheme="minorBidi"/>
-          <w:b w:val="0"/>
-          <w:bCs/>
-          <w:i w:val="0"/>
-          <w:color w:val="000000" w:themeColor="text1"/>
-          <w:kern w:val="0"/>
-          <w:sz w:val="24"/>
-          <w:szCs w:val="24"/>
           <w:lang w:val="ru-RU" w:eastAsia="en-US" w:bidi="ar-SA"/>
           <w14:textFill>
             <w14:solidFill>
@@ -12019,7 +11985,25 @@
             </w14:solidFill>
           </w14:textFill>
         </w:rPr>
-        <w:t>Из графиков видно, что время исполнения программы заметно снижается, а ускорение растет, при увеличении числа потоков от 1 до количества логических ядер. При дальнейшем увеличении потоков ускорение почти не растет, а затем и вовсе падает. Эффективность уменьшается постоянно, но резко снижается после перехода максимального числа логических ядер.</w:t>
+      </w:pPr>
+      <w:r>
+        <w:rPr>
+          <w:rFonts w:hint="default" w:hAnsi="Cambria Math" w:cstheme="minorBidi"/>
+          <w:b w:val="0"/>
+          <w:bCs/>
+          <w:i w:val="0"/>
+          <w:color w:val="000000" w:themeColor="text1"/>
+          <w:kern w:val="0"/>
+          <w:sz w:val="24"/>
+          <w:szCs w:val="24"/>
+          <w:lang w:val="ru-RU" w:eastAsia="en-US" w:bidi="ar-SA"/>
+          <w14:textFill>
+            <w14:solidFill>
+              <w14:schemeClr w14:val="tx1"/>
+            </w14:solidFill>
+          </w14:textFill>
+        </w:rPr>
+        <w:t>Из графиков видно, что время исполнения программы заметно снижается, а ускорение растет, при увеличении числа потоков от 1 до количества логических ядер. При дальнейшем увеличении потоков ускорение почти не растет, а затем и вовсе падает. Эффективность уменьшается постоянно, но резко снижается после перехода максимального числа логических ядер. Это объясняется явлением псевдопараллелизма, при котором одному ядру приходится поддерживать несколько потоков одновременно.</w:t>
       </w:r>
     </w:p>
     <w:p>
@@ -13321,6 +13305,8 @@
           <w:lang w:val="en-US"/>
         </w:rPr>
       </w:pPr>
+      <w:bookmarkStart w:id="0" w:name="_GoBack"/>
+      <w:bookmarkEnd w:id="0"/>
     </w:p>
     <w:p>
       <w:pPr>
@@ -23028,8 +23014,6 @@
           <w:rtl w:val="0"/>
         </w:rPr>
       </w:pPr>
-      <w:bookmarkStart w:id="0" w:name="_GoBack"/>
-      <w:bookmarkEnd w:id="0"/>
       <w:r>
         <w:rPr>
           <w:rFonts w:hint="default" w:ascii="Consolas" w:hAnsi="Consolas"/>

</xml_diff>